<commit_message>
updated manual + javadoc comments
</commit_message>
<xml_diff>
--- a/DistanceAndDirections/Documents/User Manual.docx
+++ b/DistanceAndDirections/Documents/User Manual.docx
@@ -7,6 +7,8 @@
         <w:jc w:val="center"/>
         <w:rPr>
           <w:rFonts w:ascii="Times New Roman" w:hAnsi="Times New Roman" w:cs="Times New Roman"/>
+          <w:b/>
+          <w:bCs/>
           <w:sz w:val="28"/>
           <w:szCs w:val="28"/>
         </w:rPr>
@@ -14,29 +16,47 @@
       <w:r>
         <w:rPr>
           <w:rFonts w:ascii="Times New Roman" w:hAnsi="Times New Roman" w:cs="Times New Roman"/>
-          <w:sz w:val="32"/>
-          <w:szCs w:val="32"/>
-        </w:rPr>
-        <w:t>User Manual</w:t>
-      </w:r>
-    </w:p>
-    <w:p>
-      <w:pPr>
-        <w:jc w:val="center"/>
-        <w:rPr>
-          <w:rFonts w:ascii="Times New Roman" w:hAnsi="Times New Roman" w:cs="Times New Roman"/>
+          <w:b/>
+          <w:bCs/>
           <w:sz w:val="28"/>
           <w:szCs w:val="28"/>
         </w:rPr>
-      </w:pPr>
-      <w:r>
-        <w:rPr>
-          <w:rFonts w:ascii="Times New Roman" w:hAnsi="Times New Roman" w:cs="Times New Roman"/>
+        <w:t>User Manual</w:t>
+      </w:r>
+    </w:p>
+    <w:p>
+      <w:pPr>
+        <w:jc w:val="center"/>
+        <w:rPr>
+          <w:rFonts w:ascii="Times New Roman" w:hAnsi="Times New Roman" w:cs="Times New Roman"/>
+          <w:b/>
+          <w:bCs/>
           <w:sz w:val="28"/>
           <w:szCs w:val="28"/>
         </w:rPr>
-        <w:t>Project: DistanceAndDirections</w:t>
-      </w:r>
+      </w:pPr>
+      <w:r>
+        <w:rPr>
+          <w:rFonts w:ascii="Times New Roman" w:hAnsi="Times New Roman" w:cs="Times New Roman"/>
+          <w:b/>
+          <w:bCs/>
+          <w:sz w:val="28"/>
+          <w:szCs w:val="28"/>
+        </w:rPr>
+        <w:t xml:space="preserve">Project: </w:t>
+      </w:r>
+      <w:proofErr w:type="spellStart"/>
+      <w:r>
+        <w:rPr>
+          <w:rFonts w:ascii="Times New Roman" w:hAnsi="Times New Roman" w:cs="Times New Roman"/>
+          <w:b/>
+          <w:bCs/>
+          <w:sz w:val="28"/>
+          <w:szCs w:val="28"/>
+        </w:rPr>
+        <w:t>DistanceAndDirections</w:t>
+      </w:r>
+      <w:proofErr w:type="spellEnd"/>
     </w:p>
     <w:p>
       <w:pPr>
@@ -367,7 +387,6 @@
         <w:rPr>
           <w:noProof/>
         </w:rPr>
-        <w:lastRenderedPageBreak/>
         <w:drawing>
           <wp:inline distT="0" distB="0" distL="0" distR="0" wp14:anchorId="0A2A1BFF" wp14:editId="1ECF861E">
             <wp:extent cx="1885950" cy="3334502"/>
@@ -526,7 +545,6 @@
           <w:sz w:val="24"/>
           <w:szCs w:val="24"/>
         </w:rPr>
-        <w:lastRenderedPageBreak/>
         <w:t>Click “Submit”. You will be directed to the homepage with your new query at the bottom of the list.</w:t>
       </w:r>
     </w:p>
@@ -659,6 +677,109 @@
           <w:sz w:val="28"/>
           <w:szCs w:val="28"/>
         </w:rPr>
+        <w:t>Deleting a Query</w:t>
+      </w:r>
+    </w:p>
+    <w:p>
+      <w:pPr>
+        <w:pStyle w:val="ListParagraph"/>
+        <w:numPr>
+          <w:ilvl w:val="0"/>
+          <w:numId w:val="8"/>
+        </w:numPr>
+        <w:spacing w:line="480" w:lineRule="auto"/>
+        <w:rPr>
+          <w:rFonts w:ascii="Times New Roman" w:hAnsi="Times New Roman" w:cs="Times New Roman"/>
+          <w:sz w:val="24"/>
+          <w:szCs w:val="24"/>
+        </w:rPr>
+      </w:pPr>
+      <w:r>
+        <w:rPr>
+          <w:rFonts w:ascii="Times New Roman" w:hAnsi="Times New Roman" w:cs="Times New Roman"/>
+          <w:sz w:val="24"/>
+          <w:szCs w:val="24"/>
+        </w:rPr>
+        <w:t xml:space="preserve">Should user desire to delete a query, they may select “Delete” in the </w:t>
+      </w:r>
+      <w:proofErr w:type="gramStart"/>
+      <w:r>
+        <w:rPr>
+          <w:rFonts w:ascii="Times New Roman" w:hAnsi="Times New Roman" w:cs="Times New Roman"/>
+          <w:sz w:val="24"/>
+          <w:szCs w:val="24"/>
+        </w:rPr>
+        <w:t>far right</w:t>
+      </w:r>
+      <w:proofErr w:type="gramEnd"/>
+      <w:r>
+        <w:rPr>
+          <w:rFonts w:ascii="Times New Roman" w:hAnsi="Times New Roman" w:cs="Times New Roman"/>
+          <w:sz w:val="24"/>
+          <w:szCs w:val="24"/>
+        </w:rPr>
+        <w:t xml:space="preserve"> hyperlink </w:t>
+      </w:r>
+      <w:proofErr w:type="spellStart"/>
+      <w:r>
+        <w:rPr>
+          <w:rFonts w:ascii="Times New Roman" w:hAnsi="Times New Roman" w:cs="Times New Roman"/>
+          <w:sz w:val="24"/>
+          <w:szCs w:val="24"/>
+        </w:rPr>
+        <w:t>inline</w:t>
+      </w:r>
+      <w:proofErr w:type="spellEnd"/>
+      <w:r>
+        <w:rPr>
+          <w:rFonts w:ascii="Times New Roman" w:hAnsi="Times New Roman" w:cs="Times New Roman"/>
+          <w:sz w:val="24"/>
+          <w:szCs w:val="24"/>
+        </w:rPr>
+        <w:t xml:space="preserve"> with the query to be deleted. This deletion is permanent</w:t>
+      </w:r>
+      <w:r>
+        <w:rPr>
+          <w:rFonts w:ascii="Times New Roman" w:hAnsi="Times New Roman" w:cs="Times New Roman"/>
+          <w:sz w:val="24"/>
+          <w:szCs w:val="24"/>
+        </w:rPr>
+        <w:t>.</w:t>
+      </w:r>
+    </w:p>
+    <w:p>
+      <w:pPr>
+        <w:pStyle w:val="ListParagraph"/>
+        <w:spacing w:line="480" w:lineRule="auto"/>
+        <w:ind w:left="1080"/>
+        <w:rPr>
+          <w:rFonts w:ascii="Times New Roman" w:hAnsi="Times New Roman" w:cs="Times New Roman"/>
+          <w:sz w:val="24"/>
+          <w:szCs w:val="24"/>
+        </w:rPr>
+      </w:pPr>
+    </w:p>
+    <w:p>
+      <w:pPr>
+        <w:pStyle w:val="ListParagraph"/>
+        <w:spacing w:line="480" w:lineRule="auto"/>
+        <w:ind w:left="0"/>
+        <w:rPr>
+          <w:rFonts w:ascii="Times New Roman" w:hAnsi="Times New Roman" w:cs="Times New Roman"/>
+          <w:b/>
+          <w:bCs/>
+          <w:sz w:val="28"/>
+          <w:szCs w:val="28"/>
+        </w:rPr>
+      </w:pPr>
+      <w:r>
+        <w:rPr>
+          <w:rFonts w:ascii="Times New Roman" w:hAnsi="Times New Roman" w:cs="Times New Roman"/>
+          <w:b/>
+          <w:bCs/>
+          <w:sz w:val="28"/>
+          <w:szCs w:val="28"/>
+        </w:rPr>
         <w:t>Finding Distance Between Locations</w:t>
       </w:r>
     </w:p>
@@ -806,10 +927,10 @@
           <w:noProof/>
         </w:rPr>
         <w:drawing>
-          <wp:inline distT="0" distB="0" distL="0" distR="0" wp14:anchorId="467945EB" wp14:editId="357C3313">
-            <wp:extent cx="4872990" cy="2918588"/>
-            <wp:effectExtent l="0" t="0" r="3810" b="0"/>
-            <wp:docPr id="6" name="Picture 6" descr="Graphical user interface, text, application, email&#10;&#10;Description automatically generated"/>
+          <wp:inline distT="0" distB="0" distL="0" distR="0" wp14:anchorId="31C8277B" wp14:editId="2A8A8B0F">
+            <wp:extent cx="4874550" cy="4655820"/>
+            <wp:effectExtent l="0" t="0" r="2540" b="0"/>
+            <wp:docPr id="7" name="Picture 7"/>
             <wp:cNvGraphicFramePr>
               <a:graphicFrameLocks xmlns:a="http://schemas.openxmlformats.org/drawingml/2006/main" noChangeAspect="1"/>
             </wp:cNvGraphicFramePr>
@@ -817,13 +938,13 @@
               <a:graphicData uri="http://schemas.openxmlformats.org/drawingml/2006/picture">
                 <pic:pic xmlns:pic="http://schemas.openxmlformats.org/drawingml/2006/picture">
                   <pic:nvPicPr>
-                    <pic:cNvPr id="6" name="Picture 6" descr="Graphical user interface, text, application, email&#10;&#10;Description automatically generated"/>
+                    <pic:cNvPr id="0" name="Picture 1"/>
                     <pic:cNvPicPr>
                       <a:picLocks noChangeAspect="1" noChangeArrowheads="1"/>
                     </pic:cNvPicPr>
                   </pic:nvPicPr>
                   <pic:blipFill>
-                    <a:blip r:embed="rId12" cstate="print">
+                    <a:blip r:embed="rId12">
                       <a:extLst>
                         <a:ext uri="{28A0092B-C50C-407E-A947-70E740481C1C}">
                           <a14:useLocalDpi xmlns:a14="http://schemas.microsoft.com/office/drawing/2010/main" val="0"/>
@@ -838,7 +959,7 @@
                   <pic:spPr bwMode="auto">
                     <a:xfrm>
                       <a:off x="0" y="0"/>
-                      <a:ext cx="4878547" cy="2921916"/>
+                      <a:ext cx="4880028" cy="4661053"/>
                     </a:xfrm>
                     <a:prstGeom prst="rect">
                       <a:avLst/>
@@ -875,27 +996,28 @@
           <w:sz w:val="24"/>
           <w:szCs w:val="24"/>
         </w:rPr>
-        <w:lastRenderedPageBreak/>
-        <w:t>This page will have the Instructions for the desired query. When finished, user can select “Existing Queries” button at the top of the page to return to the home page.</w:t>
-      </w:r>
-    </w:p>
-    <w:p>
-      <w:pPr>
-        <w:pStyle w:val="ListParagraph"/>
+        <w:t xml:space="preserve">This page will have </w:t>
+      </w:r>
+      <w:r>
+        <w:rPr>
+          <w:rFonts w:ascii="Times New Roman" w:hAnsi="Times New Roman" w:cs="Times New Roman"/>
+          <w:sz w:val="24"/>
+          <w:szCs w:val="24"/>
+        </w:rPr>
+        <w:t>all the specific direction i</w:t>
+      </w:r>
+      <w:r>
+        <w:rPr>
+          <w:rFonts w:ascii="Times New Roman" w:hAnsi="Times New Roman" w:cs="Times New Roman"/>
+          <w:sz w:val="24"/>
+          <w:szCs w:val="24"/>
+        </w:rPr>
+        <w:t>nstructions for the desired query. When finished, user can select “Existing Queries” button at the top of the page to return to the home page.</w:t>
+      </w:r>
+    </w:p>
+    <w:p>
+      <w:pPr>
         <w:spacing w:line="480" w:lineRule="auto"/>
-        <w:ind w:left="1080"/>
-        <w:rPr>
-          <w:rFonts w:ascii="Times New Roman" w:hAnsi="Times New Roman" w:cs="Times New Roman"/>
-          <w:sz w:val="24"/>
-          <w:szCs w:val="24"/>
-        </w:rPr>
-      </w:pPr>
-    </w:p>
-    <w:p>
-      <w:pPr>
-        <w:pStyle w:val="ListParagraph"/>
-        <w:spacing w:line="480" w:lineRule="auto"/>
-        <w:ind w:left="0"/>
         <w:rPr>
           <w:rFonts w:ascii="Times New Roman" w:hAnsi="Times New Roman" w:cs="Times New Roman"/>
           <w:b/>
@@ -912,37 +1034,9 @@
           <w:sz w:val="28"/>
           <w:szCs w:val="28"/>
         </w:rPr>
-        <w:t>Deleting a Query</w:t>
-      </w:r>
-    </w:p>
-    <w:p>
-      <w:pPr>
-        <w:pStyle w:val="ListParagraph"/>
-        <w:numPr>
-          <w:ilvl w:val="0"/>
-          <w:numId w:val="8"/>
-        </w:numPr>
-        <w:spacing w:line="480" w:lineRule="auto"/>
-        <w:rPr>
-          <w:rFonts w:ascii="Times New Roman" w:hAnsi="Times New Roman" w:cs="Times New Roman"/>
-          <w:sz w:val="24"/>
-          <w:szCs w:val="24"/>
-        </w:rPr>
-      </w:pPr>
-      <w:r>
-        <w:rPr>
-          <w:rFonts w:ascii="Times New Roman" w:hAnsi="Times New Roman" w:cs="Times New Roman"/>
-          <w:sz w:val="24"/>
-          <w:szCs w:val="24"/>
-        </w:rPr>
-        <w:t>Should user desire to delete a query, they may select “Delete” in the far right hyperlink inline with the query to be deleted. This deletion is permanent.</w:t>
-      </w:r>
-    </w:p>
-    <w:p>
-      <w:pPr>
-        <w:pStyle w:val="ListParagraph"/>
-        <w:spacing w:line="480" w:lineRule="auto"/>
-        <w:ind w:left="1080"/>
+        <w:t>Viewing Map</w:t>
+      </w:r>
+      <w:r>
         <w:rPr>
           <w:rFonts w:ascii="Times New Roman" w:hAnsi="Times New Roman" w:cs="Times New Roman"/>
           <w:b/>
@@ -950,7 +1044,123 @@
           <w:sz w:val="28"/>
           <w:szCs w:val="28"/>
         </w:rPr>
-      </w:pPr>
+        <w:tab/>
+      </w:r>
+      <w:r>
+        <w:rPr>
+          <w:rFonts w:ascii="Times New Roman" w:hAnsi="Times New Roman" w:cs="Times New Roman"/>
+          <w:b/>
+          <w:bCs/>
+          <w:sz w:val="28"/>
+          <w:szCs w:val="28"/>
+        </w:rPr>
+        <w:tab/>
+      </w:r>
+      <w:r>
+        <w:rPr>
+          <w:rFonts w:ascii="Times New Roman" w:hAnsi="Times New Roman" w:cs="Times New Roman"/>
+          <w:b/>
+          <w:bCs/>
+          <w:sz w:val="28"/>
+          <w:szCs w:val="28"/>
+        </w:rPr>
+        <w:tab/>
+      </w:r>
+      <w:r>
+        <w:rPr>
+          <w:rFonts w:ascii="Times New Roman" w:hAnsi="Times New Roman" w:cs="Times New Roman"/>
+          <w:b/>
+          <w:bCs/>
+          <w:sz w:val="28"/>
+          <w:szCs w:val="28"/>
+        </w:rPr>
+        <w:tab/>
+      </w:r>
+      <w:r>
+        <w:rPr>
+          <w:rFonts w:ascii="Times New Roman" w:hAnsi="Times New Roman" w:cs="Times New Roman"/>
+          <w:b/>
+          <w:bCs/>
+          <w:sz w:val="28"/>
+          <w:szCs w:val="28"/>
+        </w:rPr>
+        <w:tab/>
+      </w:r>
+      <w:r>
+        <w:rPr>
+          <w:rFonts w:ascii="Times New Roman" w:hAnsi="Times New Roman" w:cs="Times New Roman"/>
+          <w:b/>
+          <w:bCs/>
+          <w:sz w:val="28"/>
+          <w:szCs w:val="28"/>
+        </w:rPr>
+        <w:tab/>
+      </w:r>
+      <w:r>
+        <w:rPr>
+          <w:rFonts w:ascii="Times New Roman" w:hAnsi="Times New Roman" w:cs="Times New Roman"/>
+          <w:b/>
+          <w:bCs/>
+          <w:sz w:val="28"/>
+          <w:szCs w:val="28"/>
+        </w:rPr>
+        <w:tab/>
+      </w:r>
+      <w:r>
+        <w:rPr>
+          <w:rFonts w:ascii="Times New Roman" w:hAnsi="Times New Roman" w:cs="Times New Roman"/>
+          <w:b/>
+          <w:bCs/>
+          <w:sz w:val="28"/>
+          <w:szCs w:val="28"/>
+        </w:rPr>
+        <w:tab/>
+      </w:r>
+      <w:r>
+        <w:rPr>
+          <w:rFonts w:ascii="Times New Roman" w:hAnsi="Times New Roman" w:cs="Times New Roman"/>
+          <w:b/>
+          <w:bCs/>
+          <w:sz w:val="28"/>
+          <w:szCs w:val="28"/>
+        </w:rPr>
+        <w:tab/>
+      </w:r>
+      <w:r>
+        <w:rPr>
+          <w:rFonts w:ascii="Times New Roman" w:hAnsi="Times New Roman" w:cs="Times New Roman"/>
+          <w:b/>
+          <w:bCs/>
+          <w:sz w:val="28"/>
+          <w:szCs w:val="28"/>
+        </w:rPr>
+        <w:tab/>
+      </w:r>
+    </w:p>
+    <w:p>
+      <w:pPr>
+        <w:pStyle w:val="ListParagraph"/>
+        <w:numPr>
+          <w:ilvl w:val="0"/>
+          <w:numId w:val="10"/>
+        </w:numPr>
+        <w:spacing w:line="480" w:lineRule="auto"/>
+        <w:rPr>
+          <w:rFonts w:ascii="Times New Roman" w:hAnsi="Times New Roman" w:cs="Times New Roman"/>
+          <w:b/>
+          <w:bCs/>
+          <w:sz w:val="28"/>
+          <w:szCs w:val="28"/>
+        </w:rPr>
+      </w:pPr>
+      <w:r>
+        <w:rPr>
+          <w:rFonts w:ascii="Times New Roman" w:hAnsi="Times New Roman" w:cs="Times New Roman"/>
+          <w:sz w:val="24"/>
+          <w:szCs w:val="24"/>
+        </w:rPr>
+        <w:t xml:space="preserve"> Click the “View Map” button on the bottom left side of the page. This will allow you to now see a map that has your starting location and ending location marked. </w:t>
+      </w:r>
     </w:p>
     <w:p>
       <w:pPr>
@@ -958,10 +1168,93 @@
         <w:spacing w:line="480" w:lineRule="auto"/>
         <w:rPr>
           <w:rFonts w:ascii="Times New Roman" w:hAnsi="Times New Roman" w:cs="Times New Roman"/>
-          <w:sz w:val="24"/>
-          <w:szCs w:val="24"/>
-        </w:rPr>
-      </w:pPr>
+          <w:b/>
+          <w:bCs/>
+          <w:sz w:val="28"/>
+          <w:szCs w:val="28"/>
+        </w:rPr>
+      </w:pPr>
+      <w:r>
+        <w:rPr>
+          <w:rFonts w:ascii="Times New Roman" w:hAnsi="Times New Roman" w:cs="Times New Roman"/>
+          <w:noProof/>
+          <w:sz w:val="24"/>
+          <w:szCs w:val="24"/>
+        </w:rPr>
+        <w:drawing>
+          <wp:inline distT="0" distB="0" distL="0" distR="0" wp14:anchorId="21739F14" wp14:editId="1AD8F395">
+            <wp:extent cx="5667179" cy="1107440"/>
+            <wp:effectExtent l="0" t="0" r="0" b="0"/>
+            <wp:docPr id="8" name="Picture 8"/>
+            <wp:cNvGraphicFramePr>
+              <a:graphicFrameLocks xmlns:a="http://schemas.openxmlformats.org/drawingml/2006/main" noChangeAspect="1"/>
+            </wp:cNvGraphicFramePr>
+            <a:graphic xmlns:a="http://schemas.openxmlformats.org/drawingml/2006/main">
+              <a:graphicData uri="http://schemas.openxmlformats.org/drawingml/2006/picture">
+                <pic:pic xmlns:pic="http://schemas.openxmlformats.org/drawingml/2006/picture">
+                  <pic:nvPicPr>
+                    <pic:cNvPr id="0" name="Picture 2"/>
+                    <pic:cNvPicPr>
+                      <a:picLocks noChangeAspect="1" noChangeArrowheads="1"/>
+                    </pic:cNvPicPr>
+                  </pic:nvPicPr>
+                  <pic:blipFill>
+                    <a:blip r:embed="rId13">
+                      <a:extLst>
+                        <a:ext uri="{28A0092B-C50C-407E-A947-70E740481C1C}">
+                          <a14:useLocalDpi xmlns:a14="http://schemas.microsoft.com/office/drawing/2010/main" val="0"/>
+                        </a:ext>
+                      </a:extLst>
+                    </a:blip>
+                    <a:srcRect/>
+                    <a:stretch>
+                      <a:fillRect/>
+                    </a:stretch>
+                  </pic:blipFill>
+                  <pic:spPr bwMode="auto">
+                    <a:xfrm>
+                      <a:off x="0" y="0"/>
+                      <a:ext cx="5698559" cy="1113572"/>
+                    </a:xfrm>
+                    <a:prstGeom prst="rect">
+                      <a:avLst/>
+                    </a:prstGeom>
+                    <a:noFill/>
+                    <a:ln>
+                      <a:noFill/>
+                    </a:ln>
+                  </pic:spPr>
+                </pic:pic>
+              </a:graphicData>
+            </a:graphic>
+          </wp:inline>
+        </w:drawing>
+      </w:r>
+    </w:p>
+    <w:p>
+      <w:pPr>
+        <w:pStyle w:val="ListParagraph"/>
+        <w:numPr>
+          <w:ilvl w:val="0"/>
+          <w:numId w:val="10"/>
+        </w:numPr>
+        <w:spacing w:line="480" w:lineRule="auto"/>
+        <w:rPr>
+          <w:rFonts w:ascii="Times New Roman" w:hAnsi="Times New Roman" w:cs="Times New Roman"/>
+          <w:b/>
+          <w:bCs/>
+          <w:sz w:val="28"/>
+          <w:szCs w:val="28"/>
+        </w:rPr>
+      </w:pPr>
+      <w:r>
+        <w:rPr>
+          <w:rFonts w:ascii="Times New Roman" w:hAnsi="Times New Roman" w:cs="Times New Roman"/>
+          <w:sz w:val="24"/>
+          <w:szCs w:val="24"/>
+        </w:rPr>
+        <w:t>It will show you the specific path you are going to need to take to your destination</w:t>
+      </w:r>
       <w:r>
         <w:rPr>
           <w:rFonts w:ascii="Times New Roman" w:hAnsi="Times New Roman" w:cs="Times New Roman"/>
@@ -969,6 +1262,75 @@
           <w:szCs w:val="24"/>
         </w:rPr>
         <w:tab/>
+      </w:r>
+    </w:p>
+    <w:p>
+      <w:pPr>
+        <w:pStyle w:val="ListParagraph"/>
+        <w:spacing w:line="480" w:lineRule="auto"/>
+        <w:rPr>
+          <w:rFonts w:ascii="Times New Roman" w:hAnsi="Times New Roman" w:cs="Times New Roman"/>
+          <w:b/>
+          <w:bCs/>
+          <w:sz w:val="28"/>
+          <w:szCs w:val="28"/>
+        </w:rPr>
+      </w:pPr>
+      <w:r>
+        <w:rPr>
+          <w:rFonts w:ascii="Times New Roman" w:hAnsi="Times New Roman" w:cs="Times New Roman"/>
+          <w:noProof/>
+          <w:sz w:val="24"/>
+          <w:szCs w:val="24"/>
+        </w:rPr>
+        <w:drawing>
+          <wp:inline distT="0" distB="0" distL="0" distR="0" wp14:anchorId="6D960BC4" wp14:editId="2BDE6B48">
+            <wp:extent cx="5173980" cy="5266966"/>
+            <wp:effectExtent l="0" t="0" r="7620" b="0"/>
+            <wp:docPr id="9" name="Picture 9"/>
+            <wp:cNvGraphicFramePr>
+              <a:graphicFrameLocks xmlns:a="http://schemas.openxmlformats.org/drawingml/2006/main" noChangeAspect="1"/>
+            </wp:cNvGraphicFramePr>
+            <a:graphic xmlns:a="http://schemas.openxmlformats.org/drawingml/2006/main">
+              <a:graphicData uri="http://schemas.openxmlformats.org/drawingml/2006/picture">
+                <pic:pic xmlns:pic="http://schemas.openxmlformats.org/drawingml/2006/picture">
+                  <pic:nvPicPr>
+                    <pic:cNvPr id="0" name="Picture 3"/>
+                    <pic:cNvPicPr>
+                      <a:picLocks noChangeAspect="1" noChangeArrowheads="1"/>
+                    </pic:cNvPicPr>
+                  </pic:nvPicPr>
+                  <pic:blipFill>
+                    <a:blip r:embed="rId14">
+                      <a:extLst>
+                        <a:ext uri="{28A0092B-C50C-407E-A947-70E740481C1C}">
+                          <a14:useLocalDpi xmlns:a14="http://schemas.microsoft.com/office/drawing/2010/main" val="0"/>
+                        </a:ext>
+                      </a:extLst>
+                    </a:blip>
+                    <a:srcRect/>
+                    <a:stretch>
+                      <a:fillRect/>
+                    </a:stretch>
+                  </pic:blipFill>
+                  <pic:spPr bwMode="auto">
+                    <a:xfrm>
+                      <a:off x="0" y="0"/>
+                      <a:ext cx="5176933" cy="5269972"/>
+                    </a:xfrm>
+                    <a:prstGeom prst="rect">
+                      <a:avLst/>
+                    </a:prstGeom>
+                    <a:noFill/>
+                    <a:ln>
+                      <a:noFill/>
+                    </a:ln>
+                  </pic:spPr>
+                </pic:pic>
+              </a:graphicData>
+            </a:graphic>
+          </wp:inline>
+        </w:drawing>
       </w:r>
       <w:r>
         <w:rPr>
@@ -1131,6 +1493,97 @@
     </w:lvl>
   </w:abstractNum>
   <w:abstractNum w:abstractNumId="1" w15:restartNumberingAfterBreak="0">
+    <w:nsid w:val="1EEE42AF"/>
+    <w:multiLevelType w:val="hybridMultilevel"/>
+    <w:tmpl w:val="7A5EC49A"/>
+    <w:lvl w:ilvl="0" w:tplc="5E32404E">
+      <w:start w:val="1"/>
+      <w:numFmt w:val="decimal"/>
+      <w:lvlText w:val="%1."/>
+      <w:lvlJc w:val="left"/>
+      <w:pPr>
+        <w:ind w:left="720" w:hanging="360"/>
+      </w:pPr>
+      <w:rPr>
+        <w:rFonts w:hint="default"/>
+        <w:b/>
+        <w:sz w:val="28"/>
+      </w:rPr>
+    </w:lvl>
+    <w:lvl w:ilvl="1" w:tplc="04090019" w:tentative="1">
+      <w:start w:val="1"/>
+      <w:numFmt w:val="lowerLetter"/>
+      <w:lvlText w:val="%2."/>
+      <w:lvlJc w:val="left"/>
+      <w:pPr>
+        <w:ind w:left="1440" w:hanging="360"/>
+      </w:pPr>
+    </w:lvl>
+    <w:lvl w:ilvl="2" w:tplc="0409001B" w:tentative="1">
+      <w:start w:val="1"/>
+      <w:numFmt w:val="lowerRoman"/>
+      <w:lvlText w:val="%3."/>
+      <w:lvlJc w:val="right"/>
+      <w:pPr>
+        <w:ind w:left="2160" w:hanging="180"/>
+      </w:pPr>
+    </w:lvl>
+    <w:lvl w:ilvl="3" w:tplc="0409000F" w:tentative="1">
+      <w:start w:val="1"/>
+      <w:numFmt w:val="decimal"/>
+      <w:lvlText w:val="%4."/>
+      <w:lvlJc w:val="left"/>
+      <w:pPr>
+        <w:ind w:left="2880" w:hanging="360"/>
+      </w:pPr>
+    </w:lvl>
+    <w:lvl w:ilvl="4" w:tplc="04090019" w:tentative="1">
+      <w:start w:val="1"/>
+      <w:numFmt w:val="lowerLetter"/>
+      <w:lvlText w:val="%5."/>
+      <w:lvlJc w:val="left"/>
+      <w:pPr>
+        <w:ind w:left="3600" w:hanging="360"/>
+      </w:pPr>
+    </w:lvl>
+    <w:lvl w:ilvl="5" w:tplc="0409001B" w:tentative="1">
+      <w:start w:val="1"/>
+      <w:numFmt w:val="lowerRoman"/>
+      <w:lvlText w:val="%6."/>
+      <w:lvlJc w:val="right"/>
+      <w:pPr>
+        <w:ind w:left="4320" w:hanging="180"/>
+      </w:pPr>
+    </w:lvl>
+    <w:lvl w:ilvl="6" w:tplc="0409000F" w:tentative="1">
+      <w:start w:val="1"/>
+      <w:numFmt w:val="decimal"/>
+      <w:lvlText w:val="%7."/>
+      <w:lvlJc w:val="left"/>
+      <w:pPr>
+        <w:ind w:left="5040" w:hanging="360"/>
+      </w:pPr>
+    </w:lvl>
+    <w:lvl w:ilvl="7" w:tplc="04090019" w:tentative="1">
+      <w:start w:val="1"/>
+      <w:numFmt w:val="lowerLetter"/>
+      <w:lvlText w:val="%8."/>
+      <w:lvlJc w:val="left"/>
+      <w:pPr>
+        <w:ind w:left="5760" w:hanging="360"/>
+      </w:pPr>
+    </w:lvl>
+    <w:lvl w:ilvl="8" w:tplc="0409001B" w:tentative="1">
+      <w:start w:val="1"/>
+      <w:numFmt w:val="lowerRoman"/>
+      <w:lvlText w:val="%9."/>
+      <w:lvlJc w:val="right"/>
+      <w:pPr>
+        <w:ind w:left="6480" w:hanging="180"/>
+      </w:pPr>
+    </w:lvl>
+  </w:abstractNum>
+  <w:abstractNum w:abstractNumId="2" w15:restartNumberingAfterBreak="0">
     <w:nsid w:val="22194888"/>
     <w:multiLevelType w:val="hybridMultilevel"/>
     <w:tmpl w:val="A446AA1C"/>
@@ -1216,7 +1669,7 @@
       </w:pPr>
     </w:lvl>
   </w:abstractNum>
-  <w:abstractNum w:abstractNumId="2" w15:restartNumberingAfterBreak="0">
+  <w:abstractNum w:abstractNumId="3" w15:restartNumberingAfterBreak="0">
     <w:nsid w:val="393C7173"/>
     <w:multiLevelType w:val="hybridMultilevel"/>
     <w:tmpl w:val="2B78EC50"/>
@@ -1305,7 +1758,7 @@
       </w:pPr>
     </w:lvl>
   </w:abstractNum>
-  <w:abstractNum w:abstractNumId="3" w15:restartNumberingAfterBreak="0">
+  <w:abstractNum w:abstractNumId="4" w15:restartNumberingAfterBreak="0">
     <w:nsid w:val="4E195A13"/>
     <w:multiLevelType w:val="hybridMultilevel"/>
     <w:tmpl w:val="2B78EC50"/>
@@ -1394,7 +1847,7 @@
       </w:pPr>
     </w:lvl>
   </w:abstractNum>
-  <w:abstractNum w:abstractNumId="4" w15:restartNumberingAfterBreak="0">
+  <w:abstractNum w:abstractNumId="5" w15:restartNumberingAfterBreak="0">
     <w:nsid w:val="63743849"/>
     <w:multiLevelType w:val="hybridMultilevel"/>
     <w:tmpl w:val="C58C3D76"/>
@@ -1483,7 +1936,7 @@
       </w:pPr>
     </w:lvl>
   </w:abstractNum>
-  <w:abstractNum w:abstractNumId="5" w15:restartNumberingAfterBreak="0">
+  <w:abstractNum w:abstractNumId="6" w15:restartNumberingAfterBreak="0">
     <w:nsid w:val="69C16CBC"/>
     <w:multiLevelType w:val="hybridMultilevel"/>
     <w:tmpl w:val="4D2E5314"/>
@@ -1569,7 +2022,7 @@
       </w:pPr>
     </w:lvl>
   </w:abstractNum>
-  <w:abstractNum w:abstractNumId="6" w15:restartNumberingAfterBreak="0">
+  <w:abstractNum w:abstractNumId="7" w15:restartNumberingAfterBreak="0">
     <w:nsid w:val="6DE12CC4"/>
     <w:multiLevelType w:val="hybridMultilevel"/>
     <w:tmpl w:val="C4C44966"/>
@@ -1658,7 +2111,97 @@
       </w:pPr>
     </w:lvl>
   </w:abstractNum>
-  <w:abstractNum w:abstractNumId="7" w15:restartNumberingAfterBreak="0">
+  <w:abstractNum w:abstractNumId="8" w15:restartNumberingAfterBreak="0">
+    <w:nsid w:val="73765841"/>
+    <w:multiLevelType w:val="hybridMultilevel"/>
+    <w:tmpl w:val="2D626ECC"/>
+    <w:lvl w:ilvl="0" w:tplc="0409000F">
+      <w:start w:val="1"/>
+      <w:numFmt w:val="decimal"/>
+      <w:lvlText w:val="%1."/>
+      <w:lvlJc w:val="left"/>
+      <w:pPr>
+        <w:ind w:left="720" w:hanging="360"/>
+      </w:pPr>
+      <w:rPr>
+        <w:rFonts w:hint="default"/>
+        <w:b w:val="0"/>
+      </w:rPr>
+    </w:lvl>
+    <w:lvl w:ilvl="1" w:tplc="04090019" w:tentative="1">
+      <w:start w:val="1"/>
+      <w:numFmt w:val="lowerLetter"/>
+      <w:lvlText w:val="%2."/>
+      <w:lvlJc w:val="left"/>
+      <w:pPr>
+        <w:ind w:left="1440" w:hanging="360"/>
+      </w:pPr>
+    </w:lvl>
+    <w:lvl w:ilvl="2" w:tplc="0409001B" w:tentative="1">
+      <w:start w:val="1"/>
+      <w:numFmt w:val="lowerRoman"/>
+      <w:lvlText w:val="%3."/>
+      <w:lvlJc w:val="right"/>
+      <w:pPr>
+        <w:ind w:left="2160" w:hanging="180"/>
+      </w:pPr>
+    </w:lvl>
+    <w:lvl w:ilvl="3" w:tplc="0409000F" w:tentative="1">
+      <w:start w:val="1"/>
+      <w:numFmt w:val="decimal"/>
+      <w:lvlText w:val="%4."/>
+      <w:lvlJc w:val="left"/>
+      <w:pPr>
+        <w:ind w:left="2880" w:hanging="360"/>
+      </w:pPr>
+    </w:lvl>
+    <w:lvl w:ilvl="4" w:tplc="04090019" w:tentative="1">
+      <w:start w:val="1"/>
+      <w:numFmt w:val="lowerLetter"/>
+      <w:lvlText w:val="%5."/>
+      <w:lvlJc w:val="left"/>
+      <w:pPr>
+        <w:ind w:left="3600" w:hanging="360"/>
+      </w:pPr>
+    </w:lvl>
+    <w:lvl w:ilvl="5" w:tplc="0409001B" w:tentative="1">
+      <w:start w:val="1"/>
+      <w:numFmt w:val="lowerRoman"/>
+      <w:lvlText w:val="%6."/>
+      <w:lvlJc w:val="right"/>
+      <w:pPr>
+        <w:ind w:left="4320" w:hanging="180"/>
+      </w:pPr>
+    </w:lvl>
+    <w:lvl w:ilvl="6" w:tplc="0409000F" w:tentative="1">
+      <w:start w:val="1"/>
+      <w:numFmt w:val="decimal"/>
+      <w:lvlText w:val="%7."/>
+      <w:lvlJc w:val="left"/>
+      <w:pPr>
+        <w:ind w:left="5040" w:hanging="360"/>
+      </w:pPr>
+    </w:lvl>
+    <w:lvl w:ilvl="7" w:tplc="04090019" w:tentative="1">
+      <w:start w:val="1"/>
+      <w:numFmt w:val="lowerLetter"/>
+      <w:lvlText w:val="%8."/>
+      <w:lvlJc w:val="left"/>
+      <w:pPr>
+        <w:ind w:left="5760" w:hanging="360"/>
+      </w:pPr>
+    </w:lvl>
+    <w:lvl w:ilvl="8" w:tplc="0409001B" w:tentative="1">
+      <w:start w:val="1"/>
+      <w:numFmt w:val="lowerRoman"/>
+      <w:lvlText w:val="%9."/>
+      <w:lvlJc w:val="right"/>
+      <w:pPr>
+        <w:ind w:left="6480" w:hanging="180"/>
+      </w:pPr>
+    </w:lvl>
+  </w:abstractNum>
+  <w:abstractNum w:abstractNumId="9" w15:restartNumberingAfterBreak="0">
     <w:nsid w:val="77A13DD5"/>
     <w:multiLevelType w:val="hybridMultilevel"/>
     <w:tmpl w:val="94062F0A"/>
@@ -1745,28 +2288,34 @@
     </w:lvl>
   </w:abstractNum>
   <w:num w:numId="1">
-    <w:abstractNumId w:val="4"/>
+    <w:abstractNumId w:val="5"/>
   </w:num>
   <w:num w:numId="2">
-    <w:abstractNumId w:val="7"/>
+    <w:abstractNumId w:val="9"/>
   </w:num>
   <w:num w:numId="3">
-    <w:abstractNumId w:val="5"/>
+    <w:abstractNumId w:val="6"/>
   </w:num>
   <w:num w:numId="4">
-    <w:abstractNumId w:val="1"/>
+    <w:abstractNumId w:val="2"/>
   </w:num>
   <w:num w:numId="5">
     <w:abstractNumId w:val="0"/>
   </w:num>
   <w:num w:numId="6">
-    <w:abstractNumId w:val="2"/>
+    <w:abstractNumId w:val="3"/>
   </w:num>
   <w:num w:numId="7">
-    <w:abstractNumId w:val="6"/>
+    <w:abstractNumId w:val="7"/>
   </w:num>
   <w:num w:numId="8">
-    <w:abstractNumId w:val="3"/>
+    <w:abstractNumId w:val="4"/>
+  </w:num>
+  <w:num w:numId="9">
+    <w:abstractNumId w:val="1"/>
+  </w:num>
+  <w:num w:numId="10">
+    <w:abstractNumId w:val="8"/>
   </w:num>
 </w:numbering>
 </file>

</xml_diff>